<commit_message>
docs: :sparkles: add all roles to the individual report of the student #4
</commit_message>
<xml_diff>
--- a/reports/Student #4/04 - Requirements - Student #4.docx
+++ b/reports/Student #4/04 - Requirements - Student #4.docx
@@ -148,7 +148,6 @@
                 <w15:appearance w15:val="hidden"/>
                 <w:text/>
               </w:sdtPr>
-              <w:sdtEndPr/>
               <w:sdtContent>
                 <w:r>
                   <w:rPr>
@@ -231,7 +230,6 @@
                 <w15:appearance w15:val="hidden"/>
                 <w:text/>
               </w:sdtPr>
-              <w:sdtEndPr/>
               <w:sdtContent>
                 <w:r>
                   <w:rPr>
@@ -320,7 +318,6 @@
                 <w15:appearance w15:val="hidden"/>
                 <w:text/>
               </w:sdtPr>
-              <w:sdtEndPr/>
               <w:sdtContent>
                 <w:r>
                   <w:rPr>
@@ -375,7 +372,6 @@
                 <w15:appearance w15:val="hidden"/>
                 <w:text/>
               </w:sdtPr>
-              <w:sdtEndPr/>
               <w:sdtContent>
                 <w:r>
                   <w:rPr>
@@ -440,7 +436,6 @@
                 <w15:appearance w15:val="hidden"/>
                 <w:text/>
               </w:sdtPr>
-              <w:sdtEndPr/>
               <w:sdtContent>
                 <w:r>
                   <w:rPr>
@@ -452,8 +447,16 @@
                   <w:rPr>
                     <w:rFonts w:asciiTheme="majorHAnsi" w:hAnsiTheme="majorHAnsi" w:cstheme="majorHAnsi"/>
                   </w:rPr>
-                  <w:t>García Vizcaíno</w:t>
+                  <w:t xml:space="preserve">García </w:t>
                 </w:r>
+                <w:proofErr w:type="spellStart"/>
+                <w:r>
+                  <w:rPr>
+                    <w:rFonts w:asciiTheme="majorHAnsi" w:hAnsiTheme="majorHAnsi" w:cstheme="majorHAnsi"/>
+                  </w:rPr>
+                  <w:t>Vizcaíno</w:t>
+                </w:r>
+                <w:proofErr w:type="spellEnd"/>
                 <w:r>
                   <w:rPr>
                     <w:rFonts w:asciiTheme="majorHAnsi" w:hAnsiTheme="majorHAnsi" w:cstheme="majorHAnsi"/>
@@ -517,7 +520,6 @@
                 <w15:appearance w15:val="hidden"/>
                 <w:text/>
               </w:sdtPr>
-              <w:sdtEndPr/>
               <w:sdtContent>
                 <w:r>
                   <w:rPr>
@@ -536,6 +538,12 @@
                     <w:rFonts w:asciiTheme="majorHAnsi" w:hAnsiTheme="majorHAnsi" w:cstheme="majorHAnsi"/>
                   </w:rPr>
                   <w:t>, operator</w:t>
+                </w:r>
+                <w:r>
+                  <w:rPr>
+                    <w:rFonts w:asciiTheme="majorHAnsi" w:hAnsiTheme="majorHAnsi" w:cstheme="majorHAnsi"/>
+                  </w:rPr>
+                  <w:t>, manager, analyst</w:t>
                 </w:r>
                 <w:r>
                   <w:rPr>
@@ -607,7 +615,6 @@
                 <w15:appearance w15:val="hidden"/>
                 <w:text/>
               </w:sdtPr>
-              <w:sdtEndPr/>
               <w:sdtContent>
                 <w:r>
                   <w:rPr>
@@ -619,7 +626,25 @@
                   <w:rPr>
                     <w:rFonts w:asciiTheme="majorHAnsi" w:hAnsiTheme="majorHAnsi" w:cstheme="majorHAnsi"/>
                   </w:rPr>
-                  <w:t>Sevilla</w:t>
+                  <w:t xml:space="preserve">University of Seville ETSII, </w:t>
+                </w:r>
+                <w:r>
+                  <w:rPr>
+                    <w:rFonts w:asciiTheme="majorHAnsi" w:hAnsiTheme="majorHAnsi" w:cstheme="majorHAnsi"/>
+                  </w:rPr>
+                  <w:t>Sevill</w:t>
+                </w:r>
+                <w:r>
+                  <w:rPr>
+                    <w:rFonts w:asciiTheme="majorHAnsi" w:hAnsiTheme="majorHAnsi" w:cstheme="majorHAnsi"/>
+                  </w:rPr>
+                  <w:t>e</w:t>
+                </w:r>
+                <w:r>
+                  <w:rPr>
+                    <w:rFonts w:asciiTheme="majorHAnsi" w:hAnsiTheme="majorHAnsi" w:cstheme="majorHAnsi"/>
+                  </w:rPr>
+                  <w:t>,</w:t>
                 </w:r>
                 <w:r>
                   <w:rPr>
@@ -894,7 +919,6 @@
           <w15:appearance w15:val="hidden"/>
           <w:text/>
         </w:sdtPr>
-        <w:sdtEndPr/>
         <w:sdtContent>
           <w:r>
             <w:t xml:space="preserve">  </w:t>
@@ -1021,7 +1045,6 @@
           <w15:appearance w15:val="hidden"/>
           <w:text/>
         </w:sdtPr>
-        <w:sdtEndPr/>
         <w:sdtContent>
           <w:r>
             <w:t xml:space="preserve"> </w:t>
@@ -1337,7 +1360,6 @@
           <w15:appearance w15:val="hidden"/>
           <w:text/>
         </w:sdtPr>
-        <w:sdtEndPr/>
         <w:sdtContent>
           <w:r>
             <w:t xml:space="preserve">    </w:t>
@@ -1507,7 +1529,6 @@
           <w15:appearance w15:val="hidden"/>
           <w:text/>
         </w:sdtPr>
-        <w:sdtEndPr/>
         <w:sdtContent>
           <w:r>
             <w:t xml:space="preserve">    </w:t>
@@ -1714,7 +1735,6 @@
           </w:placeholder>
           <w:text/>
         </w:sdtPr>
-        <w:sdtEndPr/>
         <w:sdtContent>
           <w:r>
             <w:t xml:space="preserve">    </w:t>
@@ -1919,7 +1939,6 @@
           <w15:appearance w15:val="hidden"/>
           <w:text/>
         </w:sdtPr>
-        <w:sdtEndPr/>
         <w:sdtContent>
           <w:r>
             <w:t xml:space="preserve">    </w:t>
@@ -1971,7 +1990,6 @@
           <w15:appearance w15:val="hidden"/>
           <w:text/>
         </w:sdtPr>
-        <w:sdtEndPr/>
         <w:sdtContent>
           <w:r>
             <w:t xml:space="preserve">    </w:t>
@@ -2262,7 +2280,6 @@
           <w15:appearance w15:val="hidden"/>
           <w:text/>
         </w:sdtPr>
-        <w:sdtEndPr/>
         <w:sdtContent>
           <w:r>
             <w:t xml:space="preserve">    </w:t>
@@ -2406,7 +2423,6 @@
           <w15:appearance w15:val="hidden"/>
           <w:text/>
         </w:sdtPr>
-        <w:sdtEndPr/>
         <w:sdtContent>
           <w:r>
             <w:t xml:space="preserve">    </w:t>
@@ -2535,7 +2551,6 @@
           <w15:appearance w15:val="hidden"/>
           <w:text/>
         </w:sdtPr>
-        <w:sdtEndPr/>
         <w:sdtContent>
           <w:r>
             <w:t xml:space="preserve">    </w:t>
@@ -2621,7 +2636,6 @@
           <w15:appearance w15:val="hidden"/>
           <w:text/>
         </w:sdtPr>
-        <w:sdtEndPr/>
         <w:sdtContent>
           <w:r>
             <w:t xml:space="preserve">    </w:t>
@@ -2747,7 +2761,6 @@
           </w:placeholder>
           <w:text/>
         </w:sdtPr>
-        <w:sdtEndPr/>
         <w:sdtContent>
           <w:r>
             <w:t xml:space="preserve">    </w:t>
@@ -2799,7 +2812,6 @@
           <w15:appearance w15:val="hidden"/>
           <w:text/>
         </w:sdtPr>
-        <w:sdtEndPr/>
         <w:sdtContent>
           <w:r>
             <w:t xml:space="preserve">    </w:t>
@@ -2836,7 +2848,6 @@
           </w:placeholder>
           <w:text/>
         </w:sdtPr>
-        <w:sdtEndPr/>
         <w:sdtContent>
           <w:r>
             <w:t xml:space="preserve">    </w:t>
@@ -3303,7 +3314,6 @@
           <w15:appearance w15:val="hidden"/>
           <w:text/>
         </w:sdtPr>
-        <w:sdtEndPr/>
         <w:sdtContent>
           <w:r>
             <w:rPr>
@@ -3463,7 +3473,6 @@
           <w15:appearance w15:val="hidden"/>
           <w:text/>
         </w:sdtPr>
-        <w:sdtEndPr/>
         <w:sdtContent>
           <w:r>
             <w:t xml:space="preserve">    </w:t>
@@ -3631,7 +3640,6 @@
           <w15:appearance w15:val="hidden"/>
           <w:text/>
         </w:sdtPr>
-        <w:sdtEndPr/>
         <w:sdtContent>
           <w:r>
             <w:t xml:space="preserve">    </w:t>
@@ -3700,7 +3708,6 @@
           <w15:appearance w15:val="hidden"/>
           <w:text/>
         </w:sdtPr>
-        <w:sdtEndPr/>
         <w:sdtContent>
           <w:r>
             <w:t xml:space="preserve">    </w:t>
@@ -3777,7 +3784,6 @@
           <w15:appearance w15:val="hidden"/>
           <w:text/>
         </w:sdtPr>
-        <w:sdtEndPr/>
         <w:sdtContent>
           <w:r>
             <w:t xml:space="preserve">    </w:t>
@@ -3846,7 +3852,6 @@
           <w15:appearance w15:val="hidden"/>
           <w:text/>
         </w:sdtPr>
-        <w:sdtEndPr/>
         <w:sdtContent>
           <w:r>
             <w:t xml:space="preserve">    </w:t>
@@ -3981,7 +3986,6 @@
           </w:placeholder>
           <w:text/>
         </w:sdtPr>
-        <w:sdtEndPr/>
         <w:sdtContent>
           <w:r>
             <w:t xml:space="preserve">    </w:t>
@@ -4181,7 +4185,6 @@
           <w15:appearance w15:val="hidden"/>
           <w:text/>
         </w:sdtPr>
-        <w:sdtEndPr/>
         <w:sdtContent>
           <w:r>
             <w:t xml:space="preserve">    </w:t>
@@ -4233,7 +4236,6 @@
           <w15:appearance w15:val="hidden"/>
           <w:text/>
         </w:sdtPr>
-        <w:sdtEndPr/>
         <w:sdtContent>
           <w:r>
             <w:t xml:space="preserve">    </w:t>
@@ -4468,7 +4470,6 @@
           <w15:appearance w15:val="hidden"/>
           <w:text/>
         </w:sdtPr>
-        <w:sdtEndPr/>
         <w:sdtContent>
           <w:r>
             <w:t xml:space="preserve">    </w:t>
@@ -4506,7 +4507,6 @@
           <w15:appearance w15:val="hidden"/>
           <w:text/>
         </w:sdtPr>
-        <w:sdtEndPr/>
         <w:sdtContent>
           <w:r>
             <w:t xml:space="preserve">    </w:t>
@@ -4703,7 +4703,6 @@
           <w15:appearance w15:val="hidden"/>
           <w:text/>
         </w:sdtPr>
-        <w:sdtEndPr/>
         <w:sdtContent>
           <w:r>
             <w:rPr>
@@ -4866,7 +4865,6 @@
           <w15:appearance w15:val="hidden"/>
           <w:text/>
         </w:sdtPr>
-        <w:sdtEndPr/>
         <w:sdtContent>
           <w:r>
             <w:t xml:space="preserve">    </w:t>
@@ -4907,7 +4905,6 @@
           <w15:appearance w15:val="hidden"/>
           <w:text/>
         </w:sdtPr>
-        <w:sdtEndPr/>
         <w:sdtContent>
           <w:r>
             <w:rPr>
@@ -5100,7 +5097,6 @@
           </w:placeholder>
           <w:text/>
         </w:sdtPr>
-        <w:sdtEndPr/>
         <w:sdtContent>
           <w:r>
             <w:t xml:space="preserve">    </w:t>
@@ -5185,7 +5181,6 @@
           </w:placeholder>
           <w:text/>
         </w:sdtPr>
-        <w:sdtEndPr/>
         <w:sdtContent>
           <w:r>
             <w:t xml:space="preserve">    </w:t>
@@ -5306,7 +5301,6 @@
           <w15:appearance w15:val="hidden"/>
           <w:text/>
         </w:sdtPr>
-        <w:sdtEndPr/>
         <w:sdtContent>
           <w:r>
             <w:t xml:space="preserve">    </w:t>
@@ -5349,7 +5343,6 @@
           </w:placeholder>
           <w:text/>
         </w:sdtPr>
-        <w:sdtEndPr/>
         <w:sdtContent>
           <w:r>
             <w:rPr>
@@ -5562,7 +5555,6 @@
           <w15:appearance w15:val="hidden"/>
           <w:text/>
         </w:sdtPr>
-        <w:sdtEndPr/>
         <w:sdtContent>
           <w:r>
             <w:t xml:space="preserve">    </w:t>
@@ -5613,7 +5605,6 @@
           </w:placeholder>
           <w:text/>
         </w:sdtPr>
-        <w:sdtEndPr/>
         <w:sdtContent>
           <w:r>
             <w:t xml:space="preserve">    </w:t>
@@ -5650,7 +5641,6 @@
           </w:placeholder>
           <w:text/>
         </w:sdtPr>
-        <w:sdtEndPr/>
         <w:sdtContent>
           <w:r>
             <w:t xml:space="preserve">    </w:t>
@@ -10609,6 +10599,7 @@
     <w:rsid w:val="00187F92"/>
     <w:rsid w:val="001942D6"/>
     <w:rsid w:val="001B7228"/>
+    <w:rsid w:val="0033715A"/>
     <w:rsid w:val="00362E40"/>
     <w:rsid w:val="003936CA"/>
     <w:rsid w:val="00441C1E"/>
@@ -10638,6 +10629,7 @@
     <w:rsid w:val="00D04804"/>
     <w:rsid w:val="00D72CB9"/>
     <w:rsid w:val="00E25325"/>
+    <w:rsid w:val="00E31287"/>
     <w:rsid w:val="00E92EF0"/>
     <w:rsid w:val="00E955A7"/>
     <w:rsid w:val="00EB3154"/>

</xml_diff>

<commit_message>
fix: :art: señalar las tarear individuales realizadas
</commit_message>
<xml_diff>
--- a/reports/Student #4/04 - Requirements - Student #4.docx
+++ b/reports/Student #4/04 - Requirements - Student #4.docx
@@ -676,12 +676,14 @@
                   </w:rPr>
                   <w:t xml:space="preserve">, </w:t>
                 </w:r>
+                <w:proofErr w:type="gramStart"/>
                 <w:r>
                   <w:rPr>
                     <w:rFonts w:asciiTheme="majorHAnsi" w:hAnsiTheme="majorHAnsi" w:cstheme="majorHAnsi"/>
                   </w:rPr>
                   <w:t>2025</w:t>
                 </w:r>
+                <w:proofErr w:type="gramEnd"/>
                 <w:r>
                   <w:rPr>
                     <w:rFonts w:asciiTheme="majorHAnsi" w:hAnsiTheme="majorHAnsi" w:cstheme="majorHAnsi"/>
@@ -1362,7 +1364,13 @@
         </w:sdtPr>
         <w:sdtContent>
           <w:r>
-            <w:t xml:space="preserve">    </w:t>
+            <w:t xml:space="preserve">  </w:t>
+          </w:r>
+          <w:r>
+            <w:t>X</w:t>
+          </w:r>
+          <w:r>
+            <w:t xml:space="preserve">  </w:t>
           </w:r>
         </w:sdtContent>
       </w:sdt>
@@ -1531,7 +1539,13 @@
         </w:sdtPr>
         <w:sdtContent>
           <w:r>
-            <w:t xml:space="preserve">    </w:t>
+            <w:t xml:space="preserve">  </w:t>
+          </w:r>
+          <w:r>
+            <w:t>X</w:t>
+          </w:r>
+          <w:r>
+            <w:t xml:space="preserve">  </w:t>
           </w:r>
         </w:sdtContent>
       </w:sdt>
@@ -1737,7 +1751,13 @@
         </w:sdtPr>
         <w:sdtContent>
           <w:r>
-            <w:t xml:space="preserve">    </w:t>
+            <w:t xml:space="preserve">  </w:t>
+          </w:r>
+          <w:r>
+            <w:t>X</w:t>
+          </w:r>
+          <w:r>
+            <w:t xml:space="preserve">  </w:t>
           </w:r>
         </w:sdtContent>
       </w:sdt>
@@ -1941,7 +1961,13 @@
         </w:sdtPr>
         <w:sdtContent>
           <w:r>
-            <w:t xml:space="preserve">    </w:t>
+            <w:t xml:space="preserve">  </w:t>
+          </w:r>
+          <w:r>
+            <w:t>X</w:t>
+          </w:r>
+          <w:r>
+            <w:t xml:space="preserve">  </w:t>
           </w:r>
         </w:sdtContent>
       </w:sdt>
@@ -1992,7 +2018,13 @@
         </w:sdtPr>
         <w:sdtContent>
           <w:r>
-            <w:t xml:space="preserve">    </w:t>
+            <w:t xml:space="preserve">  </w:t>
+          </w:r>
+          <w:r>
+            <w:t>X</w:t>
+          </w:r>
+          <w:r>
+            <w:t xml:space="preserve">  </w:t>
           </w:r>
         </w:sdtContent>
       </w:sdt>
@@ -3319,7 +3351,19 @@
             <w:rPr>
               <w:lang w:val="en-US"/>
             </w:rPr>
-            <w:t xml:space="preserve">    </w:t>
+            <w:t xml:space="preserve">   </w:t>
+          </w:r>
+          <w:r>
+            <w:rPr>
+              <w:lang w:val="en-US"/>
+            </w:rPr>
+            <w:t>X</w:t>
+          </w:r>
+          <w:r>
+            <w:rPr>
+              <w:lang w:val="en-US"/>
+            </w:rPr>
+            <w:t xml:space="preserve"> </w:t>
           </w:r>
         </w:sdtContent>
       </w:sdt>
@@ -3475,7 +3519,13 @@
         </w:sdtPr>
         <w:sdtContent>
           <w:r>
-            <w:t xml:space="preserve">    </w:t>
+            <w:t xml:space="preserve">   </w:t>
+          </w:r>
+          <w:r>
+            <w:t>X</w:t>
+          </w:r>
+          <w:r>
+            <w:t xml:space="preserve"> </w:t>
           </w:r>
         </w:sdtContent>
       </w:sdt>
@@ -10589,6 +10639,7 @@
   </w:compat>
   <w:rsids>
     <w:rsidRoot w:val="004D7778"/>
+    <w:rsid w:val="00020AAE"/>
     <w:rsid w:val="00061CE8"/>
     <w:rsid w:val="000F7930"/>
     <w:rsid w:val="001221F0"/>
@@ -10635,6 +10686,7 @@
     <w:rsid w:val="00EB3154"/>
     <w:rsid w:val="00EC1B20"/>
     <w:rsid w:val="00ED34A4"/>
+    <w:rsid w:val="00F620B1"/>
     <w:rsid w:val="00F64E54"/>
     <w:rsid w:val="00FA7306"/>
     <w:rsid w:val="00FB072E"/>

</xml_diff>

<commit_message>
docs: :memo: adding test report with excels
</commit_message>
<xml_diff>
--- a/reports/Student #4/04 - Requirements - Student #4.docx
+++ b/reports/Student #4/04 - Requirements - Student #4.docx
@@ -4,7 +4,7 @@
   <w:body>
     <w:p>
       <w:pPr>
-        <w:pStyle w:val="Ttulo1"/>
+        <w:pStyle w:val="Heading1"/>
         <w:spacing w:before="0"/>
         <w:rPr>
           <w:rFonts w:cstheme="majorHAnsi"/>
@@ -103,7 +103,7 @@
           </w:tcPr>
           <w:p>
             <w:pPr>
-              <w:pStyle w:val="Sinespaciado"/>
+              <w:pStyle w:val="NoSpacing"/>
               <w:rPr>
                 <w:rFonts w:asciiTheme="majorHAnsi" w:hAnsiTheme="majorHAnsi" w:cstheme="majorBidi"/>
               </w:rPr>
@@ -186,7 +186,7 @@
           </w:tcPr>
           <w:p>
             <w:pPr>
-              <w:pStyle w:val="Sinespaciado"/>
+              <w:pStyle w:val="NoSpacing"/>
               <w:rPr>
                 <w:rFonts w:asciiTheme="majorHAnsi" w:hAnsiTheme="majorHAnsi" w:cstheme="majorBidi"/>
                 <w:lang w:val="pt-PT"/>
@@ -277,7 +277,7 @@
           </w:p>
           <w:p>
             <w:pPr>
-              <w:pStyle w:val="Sinespaciado"/>
+              <w:pStyle w:val="NoSpacing"/>
               <w:rPr>
                 <w:rFonts w:asciiTheme="majorHAnsi" w:hAnsiTheme="majorHAnsi" w:cstheme="majorBidi"/>
                 <w:b/>
@@ -331,7 +331,7 @@
           <w:permEnd w:id="1490430286"/>
           <w:p>
             <w:pPr>
-              <w:pStyle w:val="Sinespaciado"/>
+              <w:pStyle w:val="NoSpacing"/>
               <w:rPr>
                 <w:rFonts w:asciiTheme="majorHAnsi" w:hAnsiTheme="majorHAnsi" w:cstheme="majorHAnsi"/>
                 <w:b/>
@@ -397,7 +397,7 @@
           </w:p>
           <w:p>
             <w:pPr>
-              <w:pStyle w:val="Sinespaciado"/>
+              <w:pStyle w:val="NoSpacing"/>
               <w:rPr>
                 <w:rFonts w:asciiTheme="majorHAnsi" w:hAnsiTheme="majorHAnsi" w:cstheme="majorHAnsi"/>
               </w:rPr>
@@ -473,7 +473,7 @@
           </w:p>
           <w:p>
             <w:pPr>
-              <w:pStyle w:val="Sinespaciado"/>
+              <w:pStyle w:val="NoSpacing"/>
               <w:rPr>
                 <w:rFonts w:asciiTheme="majorHAnsi" w:hAnsiTheme="majorHAnsi" w:cstheme="majorHAnsi"/>
               </w:rPr>
@@ -562,7 +562,7 @@
           </w:tcPr>
           <w:p>
             <w:pPr>
-              <w:pStyle w:val="Sinespaciado"/>
+              <w:pStyle w:val="NoSpacing"/>
               <w:rPr>
                 <w:rFonts w:asciiTheme="majorHAnsi" w:hAnsiTheme="majorHAnsi" w:cstheme="majorHAnsi"/>
               </w:rPr>
@@ -648,7 +648,19 @@
                   <w:rPr>
                     <w:rFonts w:asciiTheme="majorHAnsi" w:hAnsiTheme="majorHAnsi" w:cstheme="majorHAnsi"/>
                   </w:rPr>
-                  <w:t>April 3</w:t>
+                  <w:t>May</w:t>
+                </w:r>
+                <w:r>
+                  <w:rPr>
+                    <w:rFonts w:asciiTheme="majorHAnsi" w:hAnsiTheme="majorHAnsi" w:cstheme="majorHAnsi"/>
+                  </w:rPr>
+                  <w:t xml:space="preserve"> </w:t>
+                </w:r>
+                <w:r>
+                  <w:rPr>
+                    <w:rFonts w:asciiTheme="majorHAnsi" w:hAnsiTheme="majorHAnsi" w:cstheme="majorHAnsi"/>
+                  </w:rPr>
+                  <w:t>26</w:t>
                 </w:r>
                 <w:r>
                   <w:rPr>
@@ -677,7 +689,7 @@
     </w:tbl>
     <w:p>
       <w:pPr>
-        <w:pStyle w:val="Ttulo1"/>
+        <w:pStyle w:val="Heading1"/>
         <w:spacing w:before="0"/>
         <w:rPr>
           <w:rFonts w:cstheme="majorHAnsi"/>
@@ -711,7 +723,7 @@
     </w:p>
     <w:p>
       <w:pPr>
-        <w:pStyle w:val="Ttulo2"/>
+        <w:pStyle w:val="Heading2"/>
         <w:rPr>
           <w:rFonts w:cstheme="majorHAnsi"/>
         </w:rPr>
@@ -747,7 +759,7 @@
     </w:p>
     <w:p>
       <w:pPr>
-        <w:pStyle w:val="Ttulo2"/>
+        <w:pStyle w:val="Heading2"/>
         <w:rPr>
           <w:rFonts w:cstheme="majorHAnsi"/>
         </w:rPr>
@@ -921,7 +933,7 @@
     </w:p>
     <w:p>
       <w:pPr>
-        <w:pStyle w:val="Ttulo2"/>
+        <w:pStyle w:val="Heading2"/>
         <w:rPr>
           <w:rFonts w:cstheme="majorHAnsi"/>
         </w:rPr>
@@ -954,7 +966,7 @@
     </w:p>
     <w:p>
       <w:pPr>
-        <w:pStyle w:val="Ttulo2"/>
+        <w:pStyle w:val="Heading2"/>
         <w:rPr>
           <w:rFonts w:cstheme="majorHAnsi"/>
         </w:rPr>
@@ -987,7 +999,7 @@
     </w:p>
     <w:p>
       <w:pPr>
-        <w:pStyle w:val="Ttulo2"/>
+        <w:pStyle w:val="Heading2"/>
         <w:rPr>
           <w:rFonts w:cstheme="majorHAnsi"/>
         </w:rPr>
@@ -1102,7 +1114,7 @@
     </w:p>
     <w:p>
       <w:pPr>
-        <w:pStyle w:val="Ttulo1"/>
+        <w:pStyle w:val="Heading1"/>
         <w:tabs>
           <w:tab w:val="left" w:pos="284"/>
         </w:tabs>
@@ -1141,7 +1153,7 @@
     </w:p>
     <w:p>
       <w:pPr>
-        <w:pStyle w:val="Ttulo2"/>
+        <w:pStyle w:val="Heading2"/>
         <w:rPr>
           <w:rFonts w:cstheme="majorHAnsi"/>
           <w:lang w:val="en-US"/>
@@ -1296,7 +1308,7 @@
       </w:r>
       <w:r>
         <w:rPr>
-          <w:rStyle w:val="Textoennegrita"/>
+          <w:rStyle w:val="Strong"/>
         </w:rPr>
         <w:t>salary</w:t>
       </w:r>
@@ -1747,7 +1759,7 @@
     </w:p>
     <w:p>
       <w:pPr>
-        <w:pStyle w:val="Ttulo2"/>
+        <w:pStyle w:val="Heading2"/>
         <w:rPr>
           <w:rFonts w:cstheme="majorHAnsi"/>
         </w:rPr>
@@ -1783,7 +1795,7 @@
     </w:p>
     <w:p>
       <w:pPr>
-        <w:pStyle w:val="Ttulo2"/>
+        <w:pStyle w:val="Heading2"/>
         <w:rPr>
           <w:rFonts w:cstheme="majorHAnsi"/>
         </w:rPr>
@@ -1819,7 +1831,7 @@
     </w:p>
     <w:p>
       <w:pPr>
-        <w:pStyle w:val="Ttulo2"/>
+        <w:pStyle w:val="Heading2"/>
         <w:rPr>
           <w:rFonts w:cstheme="majorHAnsi"/>
         </w:rPr>
@@ -1953,7 +1965,7 @@
     </w:p>
     <w:p>
       <w:pPr>
-        <w:pStyle w:val="Ttulo2"/>
+        <w:pStyle w:val="Heading2"/>
         <w:rPr>
           <w:rFonts w:cstheme="majorHAnsi"/>
         </w:rPr>
@@ -2020,7 +2032,7 @@
     </w:p>
     <w:p>
       <w:pPr>
-        <w:pStyle w:val="Ttulo1"/>
+        <w:pStyle w:val="Heading1"/>
         <w:pBdr>
           <w:top w:val="single" w:sz="8" w:space="1" w:color="auto"/>
           <w:left w:val="single" w:sz="8" w:space="4" w:color="auto"/>
@@ -2063,7 +2075,7 @@
     </w:p>
     <w:p>
       <w:pPr>
-        <w:pStyle w:val="Ttulo2"/>
+        <w:pStyle w:val="Heading2"/>
         <w:rPr>
           <w:rFonts w:cstheme="majorHAnsi"/>
         </w:rPr>
@@ -2099,7 +2111,7 @@
     </w:p>
     <w:p>
       <w:pPr>
-        <w:pStyle w:val="Ttulo2"/>
+        <w:pStyle w:val="Heading2"/>
         <w:rPr>
           <w:rFonts w:cstheme="majorHAnsi"/>
         </w:rPr>
@@ -2319,7 +2331,7 @@
       </w:r>
       <w:r>
         <w:rPr>
-          <w:rStyle w:val="Textoennegrita"/>
+          <w:rStyle w:val="Strong"/>
         </w:rPr>
         <w:t>assistance agents</w:t>
       </w:r>
@@ -2328,7 +2340,7 @@
       </w:r>
       <w:r>
         <w:rPr>
-          <w:rStyle w:val="Textoennegrita"/>
+          <w:rStyle w:val="Strong"/>
         </w:rPr>
         <w:t>tracking logs</w:t>
       </w:r>
@@ -2458,7 +2470,7 @@
     </w:p>
     <w:p>
       <w:pPr>
-        <w:pStyle w:val="Ttulo2"/>
+        <w:pStyle w:val="Heading2"/>
         <w:rPr>
           <w:rFonts w:cstheme="majorHAnsi"/>
         </w:rPr>
@@ -2494,7 +2506,7 @@
     </w:p>
     <w:p>
       <w:pPr>
-        <w:pStyle w:val="Ttulo2"/>
+        <w:pStyle w:val="Heading2"/>
         <w:rPr>
           <w:rFonts w:cstheme="majorHAnsi"/>
         </w:rPr>
@@ -2534,7 +2546,7 @@
     </w:p>
     <w:p>
       <w:pPr>
-        <w:pStyle w:val="Ttulo2"/>
+        <w:pStyle w:val="Heading2"/>
         <w:rPr>
           <w:rFonts w:cstheme="majorHAnsi"/>
         </w:rPr>
@@ -2592,7 +2604,7 @@
     </w:p>
     <w:p>
       <w:pPr>
-        <w:pStyle w:val="Ttulo1"/>
+        <w:pStyle w:val="Heading1"/>
         <w:tabs>
           <w:tab w:val="left" w:pos="284"/>
         </w:tabs>
@@ -2629,7 +2641,7 @@
     </w:p>
     <w:p>
       <w:pPr>
-        <w:pStyle w:val="Ttulo2"/>
+        <w:pStyle w:val="Heading2"/>
         <w:rPr>
           <w:rFonts w:cstheme="majorHAnsi"/>
         </w:rPr>
@@ -2666,7 +2678,13 @@
         </w:sdtPr>
         <w:sdtContent>
           <w:r>
-            <w:t xml:space="preserve">    </w:t>
+            <w:t xml:space="preserve"> </w:t>
+          </w:r>
+          <w:r>
+            <w:t>x</w:t>
+          </w:r>
+          <w:r>
+            <w:t xml:space="preserve"> </w:t>
           </w:r>
         </w:sdtContent>
       </w:sdt>
@@ -2677,7 +2695,7 @@
     </w:p>
     <w:p>
       <w:pPr>
-        <w:pStyle w:val="Ttulo2"/>
+        <w:pStyle w:val="Heading2"/>
         <w:rPr>
           <w:rFonts w:cstheme="majorHAnsi"/>
         </w:rPr>
@@ -2710,7 +2728,7 @@
     </w:p>
     <w:p>
       <w:pPr>
-        <w:pStyle w:val="Ttulo2"/>
+        <w:pStyle w:val="Heading2"/>
         <w:rPr>
           <w:rFonts w:cstheme="majorHAnsi"/>
         </w:rPr>
@@ -2743,7 +2761,7 @@
     </w:p>
     <w:p>
       <w:pPr>
-        <w:pStyle w:val="Ttulo2"/>
+        <w:pStyle w:val="Heading2"/>
         <w:rPr>
           <w:rFonts w:cstheme="majorHAnsi"/>
         </w:rPr>
@@ -2791,7 +2809,13 @@
         </w:sdtPr>
         <w:sdtContent>
           <w:r>
-            <w:t xml:space="preserve">    </w:t>
+            <w:t xml:space="preserve"> </w:t>
+          </w:r>
+          <w:r>
+            <w:t>x</w:t>
+          </w:r>
+          <w:r>
+            <w:t xml:space="preserve"> </w:t>
           </w:r>
         </w:sdtContent>
       </w:sdt>
@@ -2802,7 +2826,7 @@
     </w:p>
     <w:p>
       <w:pPr>
-        <w:pStyle w:val="Ttulo2"/>
+        <w:pStyle w:val="Heading2"/>
         <w:rPr>
           <w:rFonts w:cstheme="majorHAnsi"/>
         </w:rPr>
@@ -2842,7 +2866,13 @@
         </w:sdtPr>
         <w:sdtContent>
           <w:r>
-            <w:t xml:space="preserve">    </w:t>
+            <w:t xml:space="preserve"> </w:t>
+          </w:r>
+          <w:r>
+            <w:t>x</w:t>
+          </w:r>
+          <w:r>
+            <w:t xml:space="preserve"> </w:t>
           </w:r>
         </w:sdtContent>
       </w:sdt>
@@ -2878,7 +2908,13 @@
         </w:sdtPr>
         <w:sdtContent>
           <w:r>
-            <w:t xml:space="preserve">    </w:t>
+            <w:t xml:space="preserve"> </w:t>
+          </w:r>
+          <w:r>
+            <w:t>x</w:t>
+          </w:r>
+          <w:r>
+            <w:t xml:space="preserve"> </w:t>
           </w:r>
         </w:sdtContent>
       </w:sdt>
@@ -2903,7 +2939,7 @@
     </w:p>
     <w:p>
       <w:pPr>
-        <w:pStyle w:val="Ttulo1"/>
+        <w:pStyle w:val="Heading1"/>
         <w:spacing w:before="0"/>
         <w:rPr>
           <w:rFonts w:cstheme="majorHAnsi"/>
@@ -2937,7 +2973,7 @@
     </w:p>
     <w:p>
       <w:pPr>
-        <w:pStyle w:val="Ttulo2"/>
+        <w:pStyle w:val="Heading2"/>
         <w:rPr>
           <w:rFonts w:cstheme="majorHAnsi"/>
         </w:rPr>
@@ -2973,7 +3009,7 @@
     </w:p>
     <w:p>
       <w:pPr>
-        <w:pStyle w:val="Ttulo2"/>
+        <w:pStyle w:val="Heading2"/>
         <w:rPr>
           <w:rFonts w:cstheme="majorHAnsi"/>
         </w:rPr>
@@ -3006,7 +3042,7 @@
     </w:p>
     <w:p>
       <w:pPr>
-        <w:pStyle w:val="Ttulo2"/>
+        <w:pStyle w:val="Heading2"/>
         <w:rPr>
           <w:rFonts w:cstheme="majorHAnsi"/>
         </w:rPr>
@@ -3039,7 +3075,7 @@
     </w:p>
     <w:p>
       <w:pPr>
-        <w:pStyle w:val="Ttulo2"/>
+        <w:pStyle w:val="Heading2"/>
         <w:rPr>
           <w:rFonts w:cstheme="majorHAnsi"/>
         </w:rPr>
@@ -3072,7 +3108,7 @@
     </w:p>
     <w:p>
       <w:pPr>
-        <w:pStyle w:val="Ttulo2"/>
+        <w:pStyle w:val="Heading2"/>
         <w:rPr>
           <w:rFonts w:cstheme="majorHAnsi"/>
         </w:rPr>
@@ -3149,7 +3185,7 @@
     </w:p>
     <w:p>
       <w:pPr>
-        <w:pStyle w:val="Ttulo1"/>
+        <w:pStyle w:val="Heading1"/>
         <w:tabs>
           <w:tab w:val="left" w:pos="284"/>
         </w:tabs>
@@ -3190,7 +3226,7 @@
     </w:p>
     <w:p>
       <w:pPr>
-        <w:pStyle w:val="Ttulo2"/>
+        <w:pStyle w:val="Heading2"/>
         <w:rPr>
           <w:rFonts w:cstheme="majorHAnsi"/>
           <w:lang w:val="en-US"/>
@@ -3373,7 +3409,7 @@
     </w:p>
     <w:p>
       <w:pPr>
-        <w:pStyle w:val="Ttulo2"/>
+        <w:pStyle w:val="Heading2"/>
         <w:rPr>
           <w:rFonts w:cstheme="majorHAnsi"/>
         </w:rPr>
@@ -3409,7 +3445,7 @@
     </w:p>
     <w:p>
       <w:pPr>
-        <w:pStyle w:val="Ttulo2"/>
+        <w:pStyle w:val="Heading2"/>
         <w:rPr>
           <w:rFonts w:cstheme="majorHAnsi"/>
         </w:rPr>
@@ -3445,7 +3481,7 @@
     </w:p>
     <w:p>
       <w:pPr>
-        <w:pStyle w:val="Ttulo2"/>
+        <w:pStyle w:val="Heading2"/>
         <w:rPr>
           <w:rFonts w:cstheme="majorHAnsi"/>
         </w:rPr>
@@ -3478,7 +3514,7 @@
     </w:p>
     <w:p>
       <w:pPr>
-        <w:pStyle w:val="Ttulo2"/>
+        <w:pStyle w:val="Heading2"/>
         <w:rPr>
           <w:rFonts w:cstheme="majorHAnsi"/>
         </w:rPr>
@@ -3532,7 +3568,7 @@
     </w:p>
     <w:p>
       <w:pPr>
-        <w:pStyle w:val="Ttulo1"/>
+        <w:pStyle w:val="Heading1"/>
         <w:pBdr>
           <w:top w:val="single" w:sz="8" w:space="1" w:color="auto"/>
           <w:left w:val="single" w:sz="8" w:space="4" w:color="auto"/>
@@ -3575,7 +3611,7 @@
     </w:p>
     <w:p>
       <w:pPr>
-        <w:pStyle w:val="Ttulo2"/>
+        <w:pStyle w:val="Heading2"/>
         <w:rPr>
           <w:rFonts w:cstheme="majorHAnsi"/>
         </w:rPr>
@@ -3611,7 +3647,7 @@
     </w:p>
     <w:p>
       <w:pPr>
-        <w:pStyle w:val="Ttulo2"/>
+        <w:pStyle w:val="Heading2"/>
         <w:rPr>
           <w:rFonts w:cstheme="majorHAnsi"/>
         </w:rPr>
@@ -3911,7 +3947,7 @@
     </w:p>
     <w:p>
       <w:pPr>
-        <w:pStyle w:val="Ttulo2"/>
+        <w:pStyle w:val="Heading2"/>
         <w:rPr>
           <w:rFonts w:cstheme="majorHAnsi"/>
         </w:rPr>
@@ -3947,7 +3983,7 @@
     </w:p>
     <w:p>
       <w:pPr>
-        <w:pStyle w:val="Ttulo2"/>
+        <w:pStyle w:val="Heading2"/>
         <w:rPr>
           <w:rFonts w:cstheme="majorHAnsi"/>
         </w:rPr>
@@ -3994,7 +4030,7 @@
     </w:p>
     <w:p>
       <w:pPr>
-        <w:pStyle w:val="Ttulo2"/>
+        <w:pStyle w:val="Heading2"/>
         <w:rPr>
           <w:rFonts w:cstheme="majorHAnsi"/>
         </w:rPr>
@@ -4045,7 +4081,7 @@
     </w:p>
     <w:p>
       <w:pPr>
-        <w:pStyle w:val="Ttulo1"/>
+        <w:pStyle w:val="Heading1"/>
         <w:tabs>
           <w:tab w:val="left" w:pos="284"/>
         </w:tabs>
@@ -4082,7 +4118,7 @@
     </w:p>
     <w:p>
       <w:pPr>
-        <w:pStyle w:val="Ttulo2"/>
+        <w:pStyle w:val="Heading2"/>
         <w:rPr>
           <w:rFonts w:cstheme="majorHAnsi"/>
         </w:rPr>
@@ -4115,7 +4151,7 @@
     </w:p>
     <w:p>
       <w:pPr>
-        <w:pStyle w:val="Ttulo2"/>
+        <w:pStyle w:val="Heading2"/>
         <w:rPr>
           <w:rFonts w:cstheme="majorHAnsi"/>
         </w:rPr>
@@ -4148,7 +4184,7 @@
     </w:p>
     <w:p>
       <w:pPr>
-        <w:pStyle w:val="Ttulo2"/>
+        <w:pStyle w:val="Heading2"/>
         <w:rPr>
           <w:rFonts w:cstheme="majorHAnsi"/>
         </w:rPr>
@@ -4181,7 +4217,7 @@
     </w:p>
     <w:p>
       <w:pPr>
-        <w:pStyle w:val="Ttulo2"/>
+        <w:pStyle w:val="Heading2"/>
         <w:rPr>
           <w:rFonts w:cstheme="majorHAnsi"/>
         </w:rPr>
@@ -4244,7 +4280,7 @@
     </w:p>
     <w:p>
       <w:pPr>
-        <w:pStyle w:val="Ttulo2"/>
+        <w:pStyle w:val="Heading2"/>
         <w:rPr>
           <w:rFonts w:cstheme="majorHAnsi"/>
         </w:rPr>
@@ -4309,7 +4345,7 @@
     </w:p>
     <w:p>
       <w:pPr>
-        <w:pStyle w:val="Ttulo1"/>
+        <w:pStyle w:val="Heading1"/>
         <w:spacing w:before="0"/>
         <w:rPr>
           <w:rFonts w:cstheme="majorHAnsi"/>
@@ -4343,7 +4379,7 @@
     </w:p>
     <w:p>
       <w:pPr>
-        <w:pStyle w:val="Ttulo2"/>
+        <w:pStyle w:val="Heading2"/>
         <w:rPr>
           <w:rFonts w:cstheme="majorHAnsi"/>
         </w:rPr>
@@ -4379,7 +4415,7 @@
     </w:p>
     <w:p>
       <w:pPr>
-        <w:pStyle w:val="Ttulo2"/>
+        <w:pStyle w:val="Heading2"/>
         <w:rPr>
           <w:rFonts w:cstheme="majorHAnsi"/>
         </w:rPr>
@@ -4412,7 +4448,7 @@
     </w:p>
     <w:p>
       <w:pPr>
-        <w:pStyle w:val="Ttulo2"/>
+        <w:pStyle w:val="Heading2"/>
         <w:rPr>
           <w:rFonts w:cstheme="majorHAnsi"/>
         </w:rPr>
@@ -4445,7 +4481,7 @@
     </w:p>
     <w:p>
       <w:pPr>
-        <w:pStyle w:val="Ttulo2"/>
+        <w:pStyle w:val="Heading2"/>
         <w:rPr>
           <w:rFonts w:cstheme="majorHAnsi"/>
         </w:rPr>
@@ -4478,7 +4514,7 @@
     </w:p>
     <w:p>
       <w:pPr>
-        <w:pStyle w:val="Ttulo2"/>
+        <w:pStyle w:val="Heading2"/>
         <w:rPr>
           <w:rFonts w:cstheme="majorHAnsi"/>
         </w:rPr>
@@ -4617,7 +4653,7 @@
     </w:p>
     <w:p>
       <w:pPr>
-        <w:pStyle w:val="Ttulo1"/>
+        <w:pStyle w:val="Heading1"/>
         <w:tabs>
           <w:tab w:val="left" w:pos="284"/>
         </w:tabs>
@@ -4658,7 +4694,7 @@
     </w:p>
     <w:p>
       <w:pPr>
-        <w:pStyle w:val="Ttulo2"/>
+        <w:pStyle w:val="Heading2"/>
         <w:rPr>
           <w:rFonts w:cstheme="majorHAnsi"/>
           <w:lang w:val="en-US"/>
@@ -4768,7 +4804,7 @@
     </w:p>
     <w:p>
       <w:pPr>
-        <w:pStyle w:val="Ttulo2"/>
+        <w:pStyle w:val="Heading2"/>
         <w:rPr>
           <w:rFonts w:cstheme="majorHAnsi"/>
         </w:rPr>
@@ -4804,7 +4840,7 @@
     </w:p>
     <w:p>
       <w:pPr>
-        <w:pStyle w:val="Ttulo2"/>
+        <w:pStyle w:val="Heading2"/>
         <w:rPr>
           <w:rFonts w:cstheme="majorHAnsi"/>
         </w:rPr>
@@ -4840,7 +4876,7 @@
     </w:p>
     <w:p>
       <w:pPr>
-        <w:pStyle w:val="Ttulo2"/>
+        <w:pStyle w:val="Heading2"/>
         <w:rPr>
           <w:rFonts w:cstheme="majorHAnsi"/>
         </w:rPr>
@@ -4873,7 +4909,7 @@
     </w:p>
     <w:p>
       <w:pPr>
-        <w:pStyle w:val="Ttulo2"/>
+        <w:pStyle w:val="Heading2"/>
         <w:rPr>
           <w:rFonts w:cstheme="majorHAnsi"/>
         </w:rPr>
@@ -4970,7 +5006,7 @@
     </w:p>
     <w:p>
       <w:pPr>
-        <w:pStyle w:val="Ttulo1"/>
+        <w:pStyle w:val="Heading1"/>
         <w:pBdr>
           <w:top w:val="single" w:sz="8" w:space="1" w:color="auto"/>
           <w:left w:val="single" w:sz="8" w:space="4" w:color="auto"/>
@@ -5013,7 +5049,7 @@
     </w:p>
     <w:p>
       <w:pPr>
-        <w:pStyle w:val="Ttulo2"/>
+        <w:pStyle w:val="Heading2"/>
         <w:rPr>
           <w:rFonts w:cstheme="majorHAnsi"/>
         </w:rPr>
@@ -5049,7 +5085,7 @@
     </w:p>
     <w:p>
       <w:pPr>
-        <w:pStyle w:val="Ttulo2"/>
+        <w:pStyle w:val="Heading2"/>
         <w:rPr>
           <w:rFonts w:cstheme="majorHAnsi"/>
         </w:rPr>
@@ -5240,7 +5276,7 @@
     </w:p>
     <w:p>
       <w:pPr>
-        <w:pStyle w:val="Ttulo2"/>
+        <w:pStyle w:val="Heading2"/>
         <w:rPr>
           <w:rFonts w:cstheme="majorHAnsi"/>
         </w:rPr>
@@ -5276,7 +5312,7 @@
     </w:p>
     <w:p>
       <w:pPr>
-        <w:pStyle w:val="Ttulo2"/>
+        <w:pStyle w:val="Heading2"/>
         <w:rPr>
           <w:rFonts w:cstheme="majorHAnsi"/>
         </w:rPr>
@@ -5309,7 +5345,7 @@
     </w:p>
     <w:p>
       <w:pPr>
-        <w:pStyle w:val="Ttulo2"/>
+        <w:pStyle w:val="Heading2"/>
         <w:rPr>
           <w:rFonts w:cstheme="majorHAnsi"/>
         </w:rPr>
@@ -5421,7 +5457,7 @@
     </w:p>
     <w:p>
       <w:pPr>
-        <w:pStyle w:val="Ttulo1"/>
+        <w:pStyle w:val="Heading1"/>
         <w:tabs>
           <w:tab w:val="left" w:pos="284"/>
         </w:tabs>
@@ -5458,7 +5494,7 @@
     </w:p>
     <w:p>
       <w:pPr>
-        <w:pStyle w:val="Ttulo2"/>
+        <w:pStyle w:val="Heading2"/>
         <w:rPr>
           <w:rFonts w:cstheme="majorHAnsi"/>
         </w:rPr>
@@ -5491,7 +5527,7 @@
     </w:p>
     <w:p>
       <w:pPr>
-        <w:pStyle w:val="Ttulo2"/>
+        <w:pStyle w:val="Heading2"/>
         <w:rPr>
           <w:rFonts w:cstheme="majorHAnsi"/>
         </w:rPr>
@@ -5524,7 +5560,7 @@
     </w:p>
     <w:p>
       <w:pPr>
-        <w:pStyle w:val="Ttulo2"/>
+        <w:pStyle w:val="Heading2"/>
         <w:rPr>
           <w:rFonts w:cstheme="majorHAnsi"/>
         </w:rPr>
@@ -5557,7 +5593,7 @@
     </w:p>
     <w:p>
       <w:pPr>
-        <w:pStyle w:val="Ttulo2"/>
+        <w:pStyle w:val="Heading2"/>
         <w:rPr>
           <w:rFonts w:cstheme="majorHAnsi"/>
         </w:rPr>
@@ -5614,7 +5650,7 @@
     </w:p>
     <w:p>
       <w:pPr>
-        <w:pStyle w:val="Ttulo2"/>
+        <w:pStyle w:val="Heading2"/>
         <w:rPr>
           <w:rFonts w:cstheme="majorHAnsi"/>
         </w:rPr>
@@ -5748,7 +5784,7 @@
     <w:lvl w:ilvl="0">
       <w:start w:val="1"/>
       <w:numFmt w:val="decimal"/>
-      <w:pStyle w:val="Listaconnmeros"/>
+      <w:pStyle w:val="ListNumber"/>
       <w:lvlText w:val="%1."/>
       <w:lvlJc w:val="left"/>
       <w:pPr>
@@ -7327,7 +7363,7 @@
     <w:lvl w:ilvl="0" w:tplc="391EA46E">
       <w:start w:val="1"/>
       <w:numFmt w:val="decimal"/>
-      <w:pStyle w:val="Prrafodelista"/>
+      <w:pStyle w:val="ListParagraph"/>
       <w:lvlText w:val="%1)"/>
       <w:lvlJc w:val="left"/>
       <w:pPr>
@@ -8873,11 +8909,11 @@
       <w:lang w:val="en-GB"/>
     </w:rPr>
   </w:style>
-  <w:style w:type="paragraph" w:styleId="Ttulo1">
+  <w:style w:type="paragraph" w:styleId="Heading1">
     <w:name w:val="heading 1"/>
     <w:basedOn w:val="Normal"/>
     <w:next w:val="Normal"/>
-    <w:link w:val="Ttulo1Car"/>
+    <w:link w:val="Heading1Char"/>
     <w:uiPriority w:val="9"/>
     <w:qFormat/>
     <w:rsid w:val="00C74CD1"/>
@@ -8905,11 +8941,11 @@
       <w14:ligatures w14:val="none"/>
     </w:rPr>
   </w:style>
-  <w:style w:type="paragraph" w:styleId="Ttulo2">
+  <w:style w:type="paragraph" w:styleId="Heading2">
     <w:name w:val="heading 2"/>
     <w:basedOn w:val="Normal"/>
     <w:next w:val="Normal"/>
-    <w:link w:val="Ttulo2Car"/>
+    <w:link w:val="Heading2Char"/>
     <w:uiPriority w:val="9"/>
     <w:unhideWhenUsed/>
     <w:qFormat/>
@@ -8933,11 +8969,11 @@
       <w14:ligatures w14:val="none"/>
     </w:rPr>
   </w:style>
-  <w:style w:type="paragraph" w:styleId="Ttulo3">
+  <w:style w:type="paragraph" w:styleId="Heading3">
     <w:name w:val="heading 3"/>
     <w:basedOn w:val="Normal"/>
     <w:next w:val="Normal"/>
-    <w:link w:val="Ttulo3Car"/>
+    <w:link w:val="Heading3Char"/>
     <w:uiPriority w:val="9"/>
     <w:unhideWhenUsed/>
     <w:rsid w:val="00C74CD1"/>
@@ -8952,13 +8988,13 @@
       <w:color w:val="1F3763" w:themeColor="accent1" w:themeShade="7F"/>
     </w:rPr>
   </w:style>
-  <w:style w:type="character" w:default="1" w:styleId="Fuentedeprrafopredeter">
+  <w:style w:type="character" w:default="1" w:styleId="DefaultParagraphFont">
     <w:name w:val="Default Paragraph Font"/>
     <w:uiPriority w:val="1"/>
     <w:semiHidden/>
     <w:unhideWhenUsed/>
   </w:style>
-  <w:style w:type="table" w:default="1" w:styleId="Tablanormal">
+  <w:style w:type="table" w:default="1" w:styleId="TableNormal">
     <w:name w:val="Normal Table"/>
     <w:uiPriority w:val="99"/>
     <w:semiHidden/>
@@ -8973,16 +9009,16 @@
       </w:tblCellMar>
     </w:tblPr>
   </w:style>
-  <w:style w:type="numbering" w:default="1" w:styleId="Sinlista">
+  <w:style w:type="numbering" w:default="1" w:styleId="NoList">
     <w:name w:val="No List"/>
     <w:uiPriority w:val="99"/>
     <w:semiHidden/>
     <w:unhideWhenUsed/>
   </w:style>
-  <w:style w:type="character" w:customStyle="1" w:styleId="Ttulo1Car">
-    <w:name w:val="Título 1 Car"/>
-    <w:basedOn w:val="Fuentedeprrafopredeter"/>
-    <w:link w:val="Ttulo1"/>
+  <w:style w:type="character" w:customStyle="1" w:styleId="Heading1Char">
+    <w:name w:val="Heading 1 Char"/>
+    <w:basedOn w:val="DefaultParagraphFont"/>
+    <w:link w:val="Heading1"/>
     <w:uiPriority w:val="9"/>
     <w:rsid w:val="00C74CD1"/>
     <w:rPr>
@@ -8996,10 +9032,10 @@
       <w14:ligatures w14:val="none"/>
     </w:rPr>
   </w:style>
-  <w:style w:type="character" w:customStyle="1" w:styleId="Ttulo2Car">
-    <w:name w:val="Título 2 Car"/>
-    <w:basedOn w:val="Fuentedeprrafopredeter"/>
-    <w:link w:val="Ttulo2"/>
+  <w:style w:type="character" w:customStyle="1" w:styleId="Heading2Char">
+    <w:name w:val="Heading 2 Char"/>
+    <w:basedOn w:val="DefaultParagraphFont"/>
+    <w:link w:val="Heading2"/>
     <w:uiPriority w:val="9"/>
     <w:rsid w:val="00C74CD1"/>
     <w:rPr>
@@ -9013,9 +9049,9 @@
       <w14:ligatures w14:val="none"/>
     </w:rPr>
   </w:style>
-  <w:style w:type="paragraph" w:styleId="Prrafodelista">
+  <w:style w:type="paragraph" w:styleId="ListParagraph">
     <w:name w:val="List Paragraph"/>
-    <w:basedOn w:val="Listaconnmeros"/>
+    <w:basedOn w:val="ListNumber"/>
     <w:uiPriority w:val="34"/>
     <w:rsid w:val="00C74CD1"/>
     <w:pPr>
@@ -9034,7 +9070,7 @@
   </w:style>
   <w:style w:type="paragraph" w:customStyle="1" w:styleId="Prrafodesublista">
     <w:name w:val="Párrafo de sublista"/>
-    <w:basedOn w:val="Prrafodelista"/>
+    <w:basedOn w:val="ListParagraph"/>
     <w:qFormat/>
     <w:rsid w:val="00A6534D"/>
     <w:pPr>
@@ -9044,7 +9080,7 @@
       <w:rFonts w:eastAsia="Courier New" w:cs="Courier New"/>
     </w:rPr>
   </w:style>
-  <w:style w:type="paragraph" w:styleId="Sinespaciado">
+  <w:style w:type="paragraph" w:styleId="NoSpacing">
     <w:name w:val="No Spacing"/>
     <w:uiPriority w:val="1"/>
     <w:rsid w:val="00C74CD1"/>
@@ -9058,9 +9094,9 @@
       <w14:ligatures w14:val="none"/>
     </w:rPr>
   </w:style>
-  <w:style w:type="character" w:styleId="Refdecomentario">
+  <w:style w:type="character" w:styleId="CommentReference">
     <w:name w:val="annotation reference"/>
-    <w:basedOn w:val="Fuentedeprrafopredeter"/>
+    <w:basedOn w:val="DefaultParagraphFont"/>
     <w:uiPriority w:val="99"/>
     <w:semiHidden/>
     <w:unhideWhenUsed/>
@@ -9070,10 +9106,10 @@
       <w:szCs w:val="16"/>
     </w:rPr>
   </w:style>
-  <w:style w:type="paragraph" w:styleId="Textocomentario">
+  <w:style w:type="paragraph" w:styleId="CommentText">
     <w:name w:val="annotation text"/>
     <w:basedOn w:val="Normal"/>
-    <w:link w:val="TextocomentarioCar"/>
+    <w:link w:val="CommentTextChar"/>
     <w:uiPriority w:val="99"/>
     <w:unhideWhenUsed/>
     <w:rsid w:val="00C74CD1"/>
@@ -9082,10 +9118,10 @@
       <w:szCs w:val="20"/>
     </w:rPr>
   </w:style>
-  <w:style w:type="character" w:customStyle="1" w:styleId="TextocomentarioCar">
-    <w:name w:val="Texto comentario Car"/>
-    <w:basedOn w:val="Fuentedeprrafopredeter"/>
-    <w:link w:val="Textocomentario"/>
+  <w:style w:type="character" w:customStyle="1" w:styleId="CommentTextChar">
+    <w:name w:val="Comment Text Char"/>
+    <w:basedOn w:val="DefaultParagraphFont"/>
+    <w:link w:val="CommentText"/>
     <w:uiPriority w:val="99"/>
     <w:rsid w:val="00C74CD1"/>
     <w:rPr>
@@ -9094,11 +9130,11 @@
       <w:lang w:val="en-GB"/>
     </w:rPr>
   </w:style>
-  <w:style w:type="paragraph" w:styleId="Asuntodelcomentario">
+  <w:style w:type="paragraph" w:styleId="CommentSubject">
     <w:name w:val="annotation subject"/>
     <w:basedOn w:val="Normal"/>
     <w:next w:val="Normal"/>
-    <w:link w:val="AsuntodelcomentarioCar"/>
+    <w:link w:val="CommentSubjectChar"/>
     <w:uiPriority w:val="99"/>
     <w:semiHidden/>
     <w:unhideWhenUsed/>
@@ -9110,10 +9146,10 @@
       <w:szCs w:val="20"/>
     </w:rPr>
   </w:style>
-  <w:style w:type="character" w:customStyle="1" w:styleId="AsuntodelcomentarioCar">
-    <w:name w:val="Asunto del comentario Car"/>
-    <w:basedOn w:val="Fuentedeprrafopredeter"/>
-    <w:link w:val="Asuntodelcomentario"/>
+  <w:style w:type="character" w:customStyle="1" w:styleId="CommentSubjectChar">
+    <w:name w:val="Comment Subject Char"/>
+    <w:basedOn w:val="DefaultParagraphFont"/>
+    <w:link w:val="CommentSubject"/>
     <w:uiPriority w:val="99"/>
     <w:semiHidden/>
     <w:rsid w:val="00C74CD1"/>
@@ -9125,9 +9161,9 @@
       <w:lang w:val="en-GB"/>
     </w:rPr>
   </w:style>
-  <w:style w:type="character" w:styleId="Textoennegrita">
+  <w:style w:type="character" w:styleId="Strong">
     <w:name w:val="Strong"/>
-    <w:basedOn w:val="Fuentedeprrafopredeter"/>
+    <w:basedOn w:val="DefaultParagraphFont"/>
     <w:uiPriority w:val="22"/>
     <w:qFormat/>
     <w:rsid w:val="00C74CD1"/>
@@ -9151,9 +9187,9 @@
       <w:lang w:eastAsia="en-GB"/>
     </w:rPr>
   </w:style>
-  <w:style w:type="character" w:styleId="Hipervnculo">
+  <w:style w:type="character" w:styleId="Hyperlink">
     <w:name w:val="Hyperlink"/>
-    <w:basedOn w:val="Fuentedeprrafopredeter"/>
+    <w:basedOn w:val="DefaultParagraphFont"/>
     <w:uiPriority w:val="99"/>
     <w:unhideWhenUsed/>
     <w:rsid w:val="00C74CD1"/>
@@ -9197,10 +9233,10 @@
       <w:spacing w:before="240" w:after="240"/>
     </w:pPr>
   </w:style>
-  <w:style w:type="character" w:customStyle="1" w:styleId="Ttulo3Car">
-    <w:name w:val="Título 3 Car"/>
-    <w:basedOn w:val="Fuentedeprrafopredeter"/>
-    <w:link w:val="Ttulo3"/>
+  <w:style w:type="character" w:customStyle="1" w:styleId="Heading3Char">
+    <w:name w:val="Heading 3 Char"/>
+    <w:basedOn w:val="DefaultParagraphFont"/>
+    <w:link w:val="Heading3"/>
     <w:uiPriority w:val="9"/>
     <w:rsid w:val="00C74CD1"/>
     <w:rPr>
@@ -9211,7 +9247,7 @@
       <w:lang w:val="en-GB"/>
     </w:rPr>
   </w:style>
-  <w:style w:type="paragraph" w:styleId="Lista">
+  <w:style w:type="paragraph" w:styleId="List">
     <w:name w:val="List"/>
     <w:basedOn w:val="Normal"/>
     <w:uiPriority w:val="99"/>
@@ -9223,7 +9259,7 @@
       <w:contextualSpacing/>
     </w:pPr>
   </w:style>
-  <w:style w:type="paragraph" w:styleId="Listaconnmeros">
+  <w:style w:type="paragraph" w:styleId="ListNumber">
     <w:name w:val="List Number"/>
     <w:basedOn w:val="Normal"/>
     <w:uiPriority w:val="99"/>
@@ -9237,9 +9273,9 @@
       <w:contextualSpacing/>
     </w:pPr>
   </w:style>
-  <w:style w:type="character" w:styleId="Textodelmarcadordeposicin">
+  <w:style w:type="character" w:styleId="PlaceholderText">
     <w:name w:val="Placeholder Text"/>
-    <w:basedOn w:val="Fuentedeprrafopredeter"/>
+    <w:basedOn w:val="DefaultParagraphFont"/>
     <w:uiPriority w:val="99"/>
     <w:semiHidden/>
     <w:rsid w:val="00C74CD1"/>
@@ -9249,7 +9285,7 @@
   </w:style>
   <w:style w:type="paragraph" w:customStyle="1" w:styleId="Requirement-Body">
     <w:name w:val="Requirement - Body"/>
-    <w:basedOn w:val="Lista"/>
+    <w:basedOn w:val="List"/>
     <w:qFormat/>
     <w:rsid w:val="00C74CD1"/>
     <w:pPr>
@@ -9261,7 +9297,7 @@
   </w:style>
   <w:style w:type="paragraph" w:customStyle="1" w:styleId="Requirement-Header">
     <w:name w:val="Requirement - Header"/>
-    <w:basedOn w:val="Lista"/>
+    <w:basedOn w:val="List"/>
     <w:next w:val="Requirement-Body"/>
     <w:qFormat/>
     <w:rsid w:val="001A2F01"/>
@@ -9272,11 +9308,11 @@
       <w:ind w:left="567" w:hanging="567"/>
     </w:pPr>
   </w:style>
-  <w:style w:type="paragraph" w:styleId="Ttulo">
+  <w:style w:type="paragraph" w:styleId="Title">
     <w:name w:val="Title"/>
     <w:basedOn w:val="Normal"/>
     <w:next w:val="Normal"/>
-    <w:link w:val="TtuloCar"/>
+    <w:link w:val="TitleChar"/>
     <w:uiPriority w:val="10"/>
     <w:qFormat/>
     <w:rsid w:val="00C74CD1"/>
@@ -9297,10 +9333,10 @@
       <w:szCs w:val="56"/>
     </w:rPr>
   </w:style>
-  <w:style w:type="character" w:customStyle="1" w:styleId="TtuloCar">
-    <w:name w:val="Título Car"/>
-    <w:basedOn w:val="Fuentedeprrafopredeter"/>
-    <w:link w:val="Ttulo"/>
+  <w:style w:type="character" w:customStyle="1" w:styleId="TitleChar">
+    <w:name w:val="Title Char"/>
+    <w:basedOn w:val="DefaultParagraphFont"/>
+    <w:link w:val="Title"/>
     <w:uiPriority w:val="10"/>
     <w:rsid w:val="00C74CD1"/>
     <w:rPr>
@@ -9312,9 +9348,9 @@
       <w:lang w:val="en-GB"/>
     </w:rPr>
   </w:style>
-  <w:style w:type="character" w:styleId="Mencionar">
+  <w:style w:type="character" w:styleId="Mention">
     <w:name w:val="Mention"/>
-    <w:basedOn w:val="Fuentedeprrafopredeter"/>
+    <w:basedOn w:val="DefaultParagraphFont"/>
     <w:uiPriority w:val="99"/>
     <w:unhideWhenUsed/>
     <w:rsid w:val="00C74CD1"/>
@@ -9351,7 +9387,7 @@
           </w:pPr>
           <w:r>
             <w:rPr>
-              <w:rStyle w:val="Textodelmarcadordeposicin"/>
+              <w:rStyle w:val="PlaceholderText"/>
             </w:rPr>
             <w:t>Haga clic o pulse aquí para escribir texto.</w:t>
           </w:r>
@@ -9380,7 +9416,7 @@
           </w:pPr>
           <w:r>
             <w:rPr>
-              <w:rStyle w:val="Textodelmarcadordeposicin"/>
+              <w:rStyle w:val="PlaceholderText"/>
             </w:rPr>
             <w:t>Haga clic o pulse aquí para escribir texto.</w:t>
           </w:r>
@@ -9409,7 +9445,7 @@
           </w:pPr>
           <w:r>
             <w:rPr>
-              <w:rStyle w:val="Textodelmarcadordeposicin"/>
+              <w:rStyle w:val="PlaceholderText"/>
             </w:rPr>
             <w:t>Haga clic o pulse aquí para escribir texto.</w:t>
           </w:r>
@@ -9438,7 +9474,7 @@
           </w:pPr>
           <w:r>
             <w:rPr>
-              <w:rStyle w:val="Textodelmarcadordeposicin"/>
+              <w:rStyle w:val="PlaceholderText"/>
             </w:rPr>
             <w:t>Haga clic o pulse aquí para escribir texto.</w:t>
           </w:r>
@@ -9467,7 +9503,7 @@
           </w:pPr>
           <w:r>
             <w:rPr>
-              <w:rStyle w:val="Textodelmarcadordeposicin"/>
+              <w:rStyle w:val="PlaceholderText"/>
             </w:rPr>
             <w:t>Haga clic o pulse aquí para escribir texto.</w:t>
           </w:r>
@@ -9496,7 +9532,7 @@
           </w:pPr>
           <w:r>
             <w:rPr>
-              <w:rStyle w:val="Textodelmarcadordeposicin"/>
+              <w:rStyle w:val="PlaceholderText"/>
             </w:rPr>
             <w:t>Haga clic o pulse aquí para escribir texto.</w:t>
           </w:r>
@@ -9525,7 +9561,7 @@
           </w:pPr>
           <w:r>
             <w:rPr>
-              <w:rStyle w:val="Textodelmarcadordeposicin"/>
+              <w:rStyle w:val="PlaceholderText"/>
             </w:rPr>
             <w:t>Haga clic o pulse aquí para escribir texto.</w:t>
           </w:r>
@@ -9554,7 +9590,7 @@
           </w:pPr>
           <w:r>
             <w:rPr>
-              <w:rStyle w:val="Textodelmarcadordeposicin"/>
+              <w:rStyle w:val="PlaceholderText"/>
             </w:rPr>
             <w:t>Haga clic o pulse aquí para escribir texto.</w:t>
           </w:r>
@@ -9583,7 +9619,7 @@
           </w:pPr>
           <w:r>
             <w:rPr>
-              <w:rStyle w:val="Textodelmarcadordeposicin"/>
+              <w:rStyle w:val="PlaceholderText"/>
             </w:rPr>
             <w:t>Haga clic o pulse aquí para escribir texto.</w:t>
           </w:r>
@@ -9612,7 +9648,7 @@
           </w:pPr>
           <w:r>
             <w:rPr>
-              <w:rStyle w:val="Textodelmarcadordeposicin"/>
+              <w:rStyle w:val="PlaceholderText"/>
             </w:rPr>
             <w:t>Haga clic o pulse aquí para escribir texto.</w:t>
           </w:r>
@@ -9641,7 +9677,7 @@
           </w:pPr>
           <w:r>
             <w:rPr>
-              <w:rStyle w:val="Textodelmarcadordeposicin"/>
+              <w:rStyle w:val="PlaceholderText"/>
             </w:rPr>
             <w:t>Haga clic o pulse aquí para escribir texto.</w:t>
           </w:r>
@@ -9670,7 +9706,7 @@
           </w:pPr>
           <w:r>
             <w:rPr>
-              <w:rStyle w:val="Textodelmarcadordeposicin"/>
+              <w:rStyle w:val="PlaceholderText"/>
             </w:rPr>
             <w:t>Haga clic o pulse aquí para escribir texto.</w:t>
           </w:r>
@@ -9699,7 +9735,7 @@
           </w:pPr>
           <w:r>
             <w:rPr>
-              <w:rStyle w:val="Textodelmarcadordeposicin"/>
+              <w:rStyle w:val="PlaceholderText"/>
             </w:rPr>
             <w:t>Haga clic o pulse aquí para escribir texto.</w:t>
           </w:r>
@@ -9728,7 +9764,7 @@
           </w:pPr>
           <w:r>
             <w:rPr>
-              <w:rStyle w:val="Textodelmarcadordeposicin"/>
+              <w:rStyle w:val="PlaceholderText"/>
             </w:rPr>
             <w:t>Haga clic o pulse aquí para escribir texto.</w:t>
           </w:r>
@@ -9757,7 +9793,7 @@
           </w:pPr>
           <w:r>
             <w:rPr>
-              <w:rStyle w:val="Textodelmarcadordeposicin"/>
+              <w:rStyle w:val="PlaceholderText"/>
             </w:rPr>
             <w:t>Haga clic o pulse aquí para escribir texto.</w:t>
           </w:r>
@@ -9786,7 +9822,7 @@
           </w:pPr>
           <w:r>
             <w:rPr>
-              <w:rStyle w:val="Textodelmarcadordeposicin"/>
+              <w:rStyle w:val="PlaceholderText"/>
             </w:rPr>
             <w:t>Haga clic o pulse aquí para escribir texto.</w:t>
           </w:r>
@@ -9815,7 +9851,7 @@
           </w:pPr>
           <w:r>
             <w:rPr>
-              <w:rStyle w:val="Textodelmarcadordeposicin"/>
+              <w:rStyle w:val="PlaceholderText"/>
             </w:rPr>
             <w:t>Haga clic o pulse aquí para escribir texto.</w:t>
           </w:r>
@@ -9844,7 +9880,7 @@
           </w:pPr>
           <w:r>
             <w:rPr>
-              <w:rStyle w:val="Textodelmarcadordeposicin"/>
+              <w:rStyle w:val="PlaceholderText"/>
             </w:rPr>
             <w:t>Haga clic o pulse aquí para escribir texto.</w:t>
           </w:r>
@@ -9873,7 +9909,7 @@
           </w:pPr>
           <w:r>
             <w:rPr>
-              <w:rStyle w:val="Textodelmarcadordeposicin"/>
+              <w:rStyle w:val="PlaceholderText"/>
             </w:rPr>
             <w:t>Haga clic o pulse aquí para escribir texto.</w:t>
           </w:r>
@@ -9902,7 +9938,7 @@
           </w:pPr>
           <w:r>
             <w:rPr>
-              <w:rStyle w:val="Textodelmarcadordeposicin"/>
+              <w:rStyle w:val="PlaceholderText"/>
             </w:rPr>
             <w:t>Haga clic o pulse aquí para escribir texto.</w:t>
           </w:r>
@@ -9931,7 +9967,7 @@
           </w:pPr>
           <w:r>
             <w:rPr>
-              <w:rStyle w:val="Textodelmarcadordeposicin"/>
+              <w:rStyle w:val="PlaceholderText"/>
             </w:rPr>
             <w:t>Haga clic o pulse aquí para escribir texto.</w:t>
           </w:r>
@@ -9960,7 +9996,7 @@
           </w:pPr>
           <w:r>
             <w:rPr>
-              <w:rStyle w:val="Textodelmarcadordeposicin"/>
+              <w:rStyle w:val="PlaceholderText"/>
             </w:rPr>
             <w:t>Haga clic o pulse aquí para escribir texto.</w:t>
           </w:r>
@@ -9989,7 +10025,7 @@
           </w:pPr>
           <w:r>
             <w:rPr>
-              <w:rStyle w:val="Textodelmarcadordeposicin"/>
+              <w:rStyle w:val="PlaceholderText"/>
             </w:rPr>
             <w:t>Haga clic o pulse aquí para escribir texto.</w:t>
           </w:r>
@@ -10018,7 +10054,7 @@
           </w:pPr>
           <w:r>
             <w:rPr>
-              <w:rStyle w:val="Textodelmarcadordeposicin"/>
+              <w:rStyle w:val="PlaceholderText"/>
             </w:rPr>
             <w:t>Haga clic o pulse aquí para escribir texto.</w:t>
           </w:r>
@@ -10047,7 +10083,7 @@
           </w:pPr>
           <w:r>
             <w:rPr>
-              <w:rStyle w:val="Textodelmarcadordeposicin"/>
+              <w:rStyle w:val="PlaceholderText"/>
             </w:rPr>
             <w:t>Haga clic o pulse aquí para escribir texto.</w:t>
           </w:r>
@@ -10076,7 +10112,7 @@
           </w:pPr>
           <w:r>
             <w:rPr>
-              <w:rStyle w:val="Textodelmarcadordeposicin"/>
+              <w:rStyle w:val="PlaceholderText"/>
             </w:rPr>
             <w:t>Haga clic o pulse aquí para escribir texto.</w:t>
           </w:r>
@@ -10105,7 +10141,7 @@
           </w:pPr>
           <w:r>
             <w:rPr>
-              <w:rStyle w:val="Textodelmarcadordeposicin"/>
+              <w:rStyle w:val="PlaceholderText"/>
             </w:rPr>
             <w:t>Haga clic o pulse aquí para escribir texto.</w:t>
           </w:r>
@@ -10134,7 +10170,7 @@
           </w:pPr>
           <w:r>
             <w:rPr>
-              <w:rStyle w:val="Textodelmarcadordeposicin"/>
+              <w:rStyle w:val="PlaceholderText"/>
             </w:rPr>
             <w:t>Haga clic o pulse aquí para escribir texto.</w:t>
           </w:r>
@@ -10163,7 +10199,7 @@
           </w:pPr>
           <w:r>
             <w:rPr>
-              <w:rStyle w:val="Textodelmarcadordeposicin"/>
+              <w:rStyle w:val="PlaceholderText"/>
             </w:rPr>
             <w:t>Haga clic o pulse aquí para escribir texto.</w:t>
           </w:r>
@@ -10192,7 +10228,7 @@
           </w:pPr>
           <w:r>
             <w:rPr>
-              <w:rStyle w:val="Textodelmarcadordeposicin"/>
+              <w:rStyle w:val="PlaceholderText"/>
             </w:rPr>
             <w:t>Haga clic o pulse aquí para escribir texto.</w:t>
           </w:r>
@@ -10221,7 +10257,7 @@
           </w:pPr>
           <w:r>
             <w:rPr>
-              <w:rStyle w:val="Textodelmarcadordeposicin"/>
+              <w:rStyle w:val="PlaceholderText"/>
             </w:rPr>
             <w:t>Haga clic o pulse aquí para escribir texto.</w:t>
           </w:r>
@@ -10250,7 +10286,7 @@
           </w:pPr>
           <w:r>
             <w:rPr>
-              <w:rStyle w:val="Textodelmarcadordeposicin"/>
+              <w:rStyle w:val="PlaceholderText"/>
             </w:rPr>
             <w:t>Haga clic o pulse aquí para escribir texto.</w:t>
           </w:r>
@@ -10279,7 +10315,7 @@
           </w:pPr>
           <w:r>
             <w:rPr>
-              <w:rStyle w:val="Textodelmarcadordeposicin"/>
+              <w:rStyle w:val="PlaceholderText"/>
             </w:rPr>
             <w:t>Haga clic o pulse aquí para escribir texto.</w:t>
           </w:r>
@@ -10308,7 +10344,7 @@
           </w:pPr>
           <w:r>
             <w:rPr>
-              <w:rStyle w:val="Textodelmarcadordeposicin"/>
+              <w:rStyle w:val="PlaceholderText"/>
             </w:rPr>
             <w:t>Haga clic o pulse aquí para escribir texto.</w:t>
           </w:r>
@@ -10337,7 +10373,7 @@
           </w:pPr>
           <w:r>
             <w:rPr>
-              <w:rStyle w:val="Textodelmarcadordeposicin"/>
+              <w:rStyle w:val="PlaceholderText"/>
             </w:rPr>
             <w:t>Haga clic o pulse aquí para escribir texto.</w:t>
           </w:r>
@@ -10366,7 +10402,7 @@
           </w:pPr>
           <w:r>
             <w:rPr>
-              <w:rStyle w:val="Textodelmarcadordeposicin"/>
+              <w:rStyle w:val="PlaceholderText"/>
             </w:rPr>
             <w:t>Haga clic o pulse aquí para escribir texto.</w:t>
           </w:r>
@@ -10395,7 +10431,7 @@
           </w:pPr>
           <w:r>
             <w:rPr>
-              <w:rStyle w:val="Textodelmarcadordeposicin"/>
+              <w:rStyle w:val="PlaceholderText"/>
             </w:rPr>
             <w:t>Haga clic o pulse aquí para escribir texto.</w:t>
           </w:r>
@@ -10424,7 +10460,7 @@
           </w:pPr>
           <w:r>
             <w:rPr>
-              <w:rStyle w:val="Textodelmarcadordeposicin"/>
+              <w:rStyle w:val="PlaceholderText"/>
             </w:rPr>
             <w:t>Haga clic o pulse aquí para escribir texto.</w:t>
           </w:r>
@@ -10453,7 +10489,7 @@
           </w:pPr>
           <w:r>
             <w:rPr>
-              <w:rStyle w:val="Textodelmarcadordeposicin"/>
+              <w:rStyle w:val="PlaceholderText"/>
             </w:rPr>
             <w:t>Haga clic o pulse aquí para escribir texto.</w:t>
           </w:r>
@@ -10482,7 +10518,7 @@
           </w:pPr>
           <w:r>
             <w:rPr>
-              <w:rStyle w:val="Textodelmarcadordeposicin"/>
+              <w:rStyle w:val="PlaceholderText"/>
             </w:rPr>
             <w:t>Haga clic o pulse aquí para escribir texto.</w:t>
           </w:r>
@@ -10511,7 +10547,7 @@
           </w:pPr>
           <w:r>
             <w:rPr>
-              <w:rStyle w:val="Textodelmarcadordeposicin"/>
+              <w:rStyle w:val="PlaceholderText"/>
             </w:rPr>
             <w:t>Haga clic o pulse aquí para escribir texto.</w:t>
           </w:r>
@@ -10646,6 +10682,7 @@
     <w:rsid w:val="00187F92"/>
     <w:rsid w:val="001942D6"/>
     <w:rsid w:val="001B7228"/>
+    <w:rsid w:val="002409A4"/>
     <w:rsid w:val="0033715A"/>
     <w:rsid w:val="00362E40"/>
     <w:rsid w:val="003936CA"/>
@@ -10676,6 +10713,7 @@
     <w:rsid w:val="00C85C89"/>
     <w:rsid w:val="00D00085"/>
     <w:rsid w:val="00D04804"/>
+    <w:rsid w:val="00D15341"/>
     <w:rsid w:val="00D72CB9"/>
     <w:rsid w:val="00E25325"/>
     <w:rsid w:val="00E31287"/>
@@ -11116,13 +11154,13 @@
     <w:name w:val="Normal"/>
     <w:qFormat/>
   </w:style>
-  <w:style w:type="character" w:default="1" w:styleId="Fuentedeprrafopredeter">
+  <w:style w:type="character" w:default="1" w:styleId="DefaultParagraphFont">
     <w:name w:val="Default Paragraph Font"/>
     <w:uiPriority w:val="1"/>
     <w:semiHidden/>
     <w:unhideWhenUsed/>
   </w:style>
-  <w:style w:type="table" w:default="1" w:styleId="Tablanormal">
+  <w:style w:type="table" w:default="1" w:styleId="TableNormal">
     <w:name w:val="Normal Table"/>
     <w:uiPriority w:val="99"/>
     <w:semiHidden/>
@@ -11137,15 +11175,15 @@
       </w:tblCellMar>
     </w:tblPr>
   </w:style>
-  <w:style w:type="numbering" w:default="1" w:styleId="Sinlista">
+  <w:style w:type="numbering" w:default="1" w:styleId="NoList">
     <w:name w:val="No List"/>
     <w:uiPriority w:val="99"/>
     <w:semiHidden/>
     <w:unhideWhenUsed/>
   </w:style>
-  <w:style w:type="character" w:styleId="Textodelmarcadordeposicin">
+  <w:style w:type="character" w:styleId="PlaceholderText">
     <w:name w:val="Placeholder Text"/>
-    <w:basedOn w:val="Fuentedeprrafopredeter"/>
+    <w:basedOn w:val="DefaultParagraphFont"/>
     <w:uiPriority w:val="99"/>
     <w:semiHidden/>
     <w:rsid w:val="00B078C0"/>

</xml_diff>